<commit_message>
🦝: update some stuffs
</commit_message>
<xml_diff>
--- a/DevelopmentDocument.docx
+++ b/DevelopmentDocument.docx
@@ -90,16 +90,7 @@
           <w:rFonts w:hint="default" w:ascii="Times New Roman"/>
           <w:lang w:val="vi-VN"/>
         </w:rPr>
-        <w:t>Hiển thị các phép đo nhiệt độ, độ ẩm, ánh sáng, pH và</w:t>
-      </w:r>
-      <w:bookmarkStart w:id="0" w:name="_GoBack"/>
-      <w:bookmarkEnd w:id="0"/>
-      <w:r>
-        <w:rPr>
-          <w:rFonts w:hint="default" w:ascii="Times New Roman"/>
-          <w:lang w:val="vi-VN"/>
-        </w:rPr>
-        <w:t xml:space="preserve"> CO2)</w:t>
+        <w:t>Hiển thị các phép đo nhiệt độ, độ ẩm, ánh sáng, pH và CO2)</w:t>
       </w:r>
     </w:p>
     <w:p>
@@ -443,11 +434,108 @@
     </w:p>
     <w:p>
       <w:pPr>
-        <w:bidi w:val="0"/>
-        <w:rPr>
-          <w:rFonts w:hint="default"/>
-        </w:rPr>
-      </w:pPr>
+        <w:pStyle w:val="4"/>
+        <w:bidi w:val="0"/>
+        <w:rPr>
+          <w:rFonts w:hint="default"/>
+          <w:lang w:val="en-US" w:eastAsia="zh-CN"/>
+        </w:rPr>
+      </w:pPr>
+      <w:r>
+        <w:rPr>
+          <w:rFonts w:hint="default"/>
+          <w:lang w:val="en-US" w:eastAsia="zh-CN"/>
+        </w:rPr>
+        <w:t>Prometheus Server</w:t>
+      </w:r>
+    </w:p>
+    <w:p>
+      <w:pPr>
+        <w:bidi w:val="0"/>
+        <w:rPr>
+          <w:rFonts w:hint="default"/>
+          <w:lang w:val="en-US" w:eastAsia="zh-CN"/>
+        </w:rPr>
+      </w:pPr>
+    </w:p>
+    <w:p>
+      <w:pPr>
+        <w:pStyle w:val="5"/>
+        <w:bidi w:val="0"/>
+        <w:rPr>
+          <w:rFonts w:hint="default"/>
+          <w:lang w:val="en-US"/>
+        </w:rPr>
+      </w:pPr>
+      <w:r>
+        <w:rPr>
+          <w:rFonts w:hint="default"/>
+          <w:lang w:val="en-US"/>
+        </w:rPr>
+        <w:t>Sensor</w:t>
+      </w:r>
+    </w:p>
+    <w:p>
+      <w:pPr>
+        <w:rPr>
+          <w:rFonts w:hint="default" w:ascii="Times New Roman"/>
+          <w:lang w:val="vi-VN"/>
+        </w:rPr>
+      </w:pPr>
+      <w:r>
+        <w:rPr>
+          <w:rFonts w:hint="default"/>
+          <w:lang w:val="en-US"/>
+        </w:rPr>
+        <w:t xml:space="preserve">+ List </w:t>
+      </w:r>
+      <w:r>
+        <w:rPr>
+          <w:rFonts w:hint="default" w:ascii="Times New Roman"/>
+          <w:lang w:val="vi-VN"/>
+        </w:rPr>
+        <w:t>all avaiable sensor.</w:t>
+      </w:r>
+    </w:p>
+    <w:p>
+      <w:pPr>
+        <w:rPr>
+          <w:rFonts w:hint="default" w:ascii="Times New Roman"/>
+          <w:lang w:val="vi-VN"/>
+        </w:rPr>
+      </w:pPr>
+      <w:r>
+        <w:rPr>
+          <w:rFonts w:hint="default" w:ascii="Times New Roman"/>
+          <w:lang w:val="vi-VN"/>
+        </w:rPr>
+        <w:t>+ Scan all sensor</w:t>
+      </w:r>
+    </w:p>
+    <w:p>
+      <w:pPr>
+        <w:rPr>
+          <w:rFonts w:hint="default" w:ascii="Times New Roman"/>
+          <w:lang w:val="vi-VN"/>
+        </w:rPr>
+      </w:pPr>
+      <w:r>
+        <w:rPr>
+          <w:rFonts w:hint="default" w:ascii="Times New Roman"/>
+          <w:lang w:val="vi-VN"/>
+        </w:rPr>
+        <w:t>+ Collect data from specific sensor (Subcribe/ Unsubcribe)</w:t>
+      </w:r>
+    </w:p>
+    <w:p>
+      <w:pPr>
+        <w:rPr>
+          <w:rFonts w:hint="default" w:ascii="Times New Roman"/>
+          <w:lang w:val="vi-VN"/>
+        </w:rPr>
+      </w:pPr>
+      <w:bookmarkStart w:id="0" w:name="_GoBack"/>
+      <w:bookmarkEnd w:id="0"/>
     </w:p>
     <w:sectPr>
       <w:pgSz w:w="11906" w:h="16838"/>

</xml_diff>